<commit_message>
kreiran SU pretraga arhive
</commit_message>
<xml_diff>
--- a/Slucajevi upotrebe/Spisak SU.docx
+++ b/Slucajevi upotrebe/Spisak SU.docx
@@ -304,6 +304,50 @@
                 <w:rFonts w:ascii="Times New Roman" w:hAnsi="Times New Roman" w:cs="Times New Roman"/>
               </w:rPr>
               <w:t>Pregled arhive</w:t>
+            </w:r>
+          </w:p>
+        </w:tc>
+      </w:tr>
+      <w:tr>
+        <w:trPr>
+          <w:trHeight w:val="327"/>
+        </w:trPr>
+        <w:tc>
+          <w:tcPr>
+            <w:tcW w:w="1214" w:type="dxa"/>
+            <w:vAlign w:val="center"/>
+          </w:tcPr>
+          <w:p>
+            <w:pPr>
+              <w:jc w:val="center"/>
+              <w:rPr>
+                <w:rFonts w:ascii="Times New Roman" w:hAnsi="Times New Roman" w:cs="Times New Roman"/>
+              </w:rPr>
+            </w:pPr>
+            <w:r>
+              <w:rPr>
+                <w:rFonts w:ascii="Times New Roman" w:hAnsi="Times New Roman" w:cs="Times New Roman"/>
+              </w:rPr>
+              <w:t>A21</w:t>
+            </w:r>
+          </w:p>
+        </w:tc>
+        <w:tc>
+          <w:tcPr>
+            <w:tcW w:w="4827" w:type="dxa"/>
+            <w:vAlign w:val="center"/>
+          </w:tcPr>
+          <w:p>
+            <w:pPr>
+              <w:rPr>
+                <w:rFonts w:ascii="Times New Roman" w:hAnsi="Times New Roman" w:cs="Times New Roman"/>
+              </w:rPr>
+            </w:pPr>
+            <w:r>
+              <w:rPr>
+                <w:rFonts w:ascii="Times New Roman" w:hAnsi="Times New Roman" w:cs="Times New Roman"/>
+              </w:rPr>
+              <w:t>Pretraga arhive</w:t>
             </w:r>
           </w:p>
         </w:tc>

</xml_diff>